<commit_message>
update to resumes and improvement on wording in index
</commit_message>
<xml_diff>
--- a/resume/SethMcGathey.docx
+++ b/resume/SethMcGathey.docx
@@ -294,204 +294,6 @@
         <w:t xml:space="preserve">Milwaukee Tool, WI: April 2019 - Present</w:t>
         <w:br w:type="textWrapping"/>
         <w:t xml:space="preserve">QA Automation Lead</w:t>
-      </w:r>
-    </w:p>
-    <w:p>
-      <w:pPr>
-        <w:widowControl w:val="0"/>
-        <w:numPr>
-          <w:ilvl w:val="0"/>
-          <w:numId w:val="1"/>
-        </w:numPr>
-        <w:spacing w:after="0" w:afterAutospacing="0" w:line="240" w:lineRule="auto"/>
-        <w:ind w:left="720" w:hanging="360"/>
-        <w:rPr>
-          <w:rFonts w:ascii="Times New Roman" w:cs="Times New Roman" w:eastAsia="Times New Roman" w:hAnsi="Times New Roman"/>
-          <w:sz w:val="24"/>
-          <w:szCs w:val="24"/>
-        </w:rPr>
-      </w:pPr>
-      <w:r>
-        <w:rPr>
-          <w:rFonts w:ascii="Times New Roman" w:cs="Times New Roman" w:eastAsia="Times New Roman" w:hAnsi="Times New Roman"/>
-          <w:sz w:val="24"/>
-          <w:szCs w:val="24"/>
-          <w:rtl w:val="0"/>
-        </w:rPr>
-        <w:t xml:space="preserve">As QA Automation Lead for Milwaukee Tool's contractor productivity app, OneKey, I quickly identified and corrected the QA policies that were leading to poor performance.</w:t>
-      </w:r>
-    </w:p>
-    <w:p>
-      <w:pPr>
-        <w:widowControl w:val="0"/>
-        <w:numPr>
-          <w:ilvl w:val="0"/>
-          <w:numId w:val="1"/>
-        </w:numPr>
-        <w:spacing w:after="0" w:afterAutospacing="0" w:before="0" w:beforeAutospacing="0" w:line="240" w:lineRule="auto"/>
-        <w:ind w:left="720" w:hanging="360"/>
-        <w:rPr>
-          <w:rFonts w:ascii="Times New Roman" w:cs="Times New Roman" w:eastAsia="Times New Roman" w:hAnsi="Times New Roman"/>
-          <w:sz w:val="24"/>
-          <w:szCs w:val="24"/>
-        </w:rPr>
-      </w:pPr>
-      <w:r>
-        <w:rPr>
-          <w:rFonts w:ascii="Times New Roman" w:cs="Times New Roman" w:eastAsia="Times New Roman" w:hAnsi="Times New Roman"/>
-          <w:sz w:val="24"/>
-          <w:szCs w:val="24"/>
-          <w:rtl w:val="0"/>
-        </w:rPr>
-        <w:t xml:space="preserve">Led a diverse team of both domestic and offshore team members across web and mobile platforms, managing time zone restrictions, language barriers, and varying skill and knowledge levels to ensure each team member could reach their full potential regardless of their background</w:t>
-      </w:r>
-    </w:p>
-    <w:p>
-      <w:pPr>
-        <w:widowControl w:val="0"/>
-        <w:numPr>
-          <w:ilvl w:val="0"/>
-          <w:numId w:val="1"/>
-        </w:numPr>
-        <w:spacing w:after="0" w:afterAutospacing="0" w:before="0" w:beforeAutospacing="0" w:line="240" w:lineRule="auto"/>
-        <w:ind w:left="720" w:hanging="360"/>
-        <w:rPr>
-          <w:rFonts w:ascii="Times New Roman" w:cs="Times New Roman" w:eastAsia="Times New Roman" w:hAnsi="Times New Roman"/>
-          <w:sz w:val="24"/>
-          <w:szCs w:val="24"/>
-        </w:rPr>
-      </w:pPr>
-      <w:r>
-        <w:rPr>
-          <w:rFonts w:ascii="Times New Roman" w:cs="Times New Roman" w:eastAsia="Times New Roman" w:hAnsi="Times New Roman"/>
-          <w:sz w:val="24"/>
-          <w:szCs w:val="24"/>
-          <w:rtl w:val="0"/>
-        </w:rPr>
-        <w:t xml:space="preserve">Transformed an underperforming team of two automation engineers into a team of 15 top-performing engineers through focused mentorship and training</w:t>
-      </w:r>
-    </w:p>
-    <w:p>
-      <w:pPr>
-        <w:widowControl w:val="0"/>
-        <w:numPr>
-          <w:ilvl w:val="0"/>
-          <w:numId w:val="1"/>
-        </w:numPr>
-        <w:spacing w:after="0" w:afterAutospacing="0" w:line="240" w:lineRule="auto"/>
-        <w:ind w:left="720" w:hanging="360"/>
-        <w:rPr>
-          <w:rFonts w:ascii="Times New Roman" w:cs="Times New Roman" w:eastAsia="Times New Roman" w:hAnsi="Times New Roman"/>
-          <w:sz w:val="24"/>
-          <w:szCs w:val="24"/>
-        </w:rPr>
-      </w:pPr>
-      <w:r>
-        <w:rPr>
-          <w:rFonts w:ascii="Times New Roman" w:cs="Times New Roman" w:eastAsia="Times New Roman" w:hAnsi="Times New Roman"/>
-          <w:sz w:val="24"/>
-          <w:szCs w:val="24"/>
-          <w:rtl w:val="0"/>
-        </w:rPr>
-        <w:t xml:space="preserve">Regularly work through cross team requirements with other leads, managers, and OneKey members to ensure we have unified visions and processes for high efficiency </w:t>
-      </w:r>
-    </w:p>
-    <w:p>
-      <w:pPr>
-        <w:widowControl w:val="0"/>
-        <w:numPr>
-          <w:ilvl w:val="0"/>
-          <w:numId w:val="1"/>
-        </w:numPr>
-        <w:spacing w:after="0" w:afterAutospacing="0" w:before="0" w:beforeAutospacing="0" w:line="240" w:lineRule="auto"/>
-        <w:ind w:left="720" w:hanging="360"/>
-        <w:rPr>
-          <w:rFonts w:ascii="Times New Roman" w:cs="Times New Roman" w:eastAsia="Times New Roman" w:hAnsi="Times New Roman"/>
-          <w:sz w:val="24"/>
-          <w:szCs w:val="24"/>
-        </w:rPr>
-      </w:pPr>
-      <w:r>
-        <w:rPr>
-          <w:rFonts w:ascii="Times New Roman" w:cs="Times New Roman" w:eastAsia="Times New Roman" w:hAnsi="Times New Roman"/>
-          <w:sz w:val="24"/>
-          <w:szCs w:val="24"/>
-          <w:rtl w:val="0"/>
-        </w:rPr>
-        <w:t xml:space="preserve">Designed, coordinated, and implemented the current QA Automation processes, streamlining the team's workflow and exceeding our 2-week regression KPI by dropping our regression time from 4 weeks to under 3 days </w:t>
-      </w:r>
-    </w:p>
-    <w:p>
-      <w:pPr>
-        <w:widowControl w:val="0"/>
-        <w:numPr>
-          <w:ilvl w:val="0"/>
-          <w:numId w:val="1"/>
-        </w:numPr>
-        <w:spacing w:after="0" w:afterAutospacing="0" w:before="0" w:beforeAutospacing="0" w:line="240" w:lineRule="auto"/>
-        <w:ind w:left="720" w:hanging="360"/>
-        <w:rPr>
-          <w:rFonts w:ascii="Times New Roman" w:cs="Times New Roman" w:eastAsia="Times New Roman" w:hAnsi="Times New Roman"/>
-          <w:sz w:val="24"/>
-          <w:szCs w:val="24"/>
-        </w:rPr>
-      </w:pPr>
-      <w:r>
-        <w:rPr>
-          <w:rFonts w:ascii="Times New Roman" w:cs="Times New Roman" w:eastAsia="Times New Roman" w:hAnsi="Times New Roman"/>
-          <w:sz w:val="24"/>
-          <w:szCs w:val="24"/>
-          <w:rtl w:val="0"/>
-        </w:rPr>
-        <w:t xml:space="preserve">Successfully oversaw the conversion of 3 years worth of Protractor tests to Cypress in under a year, written in Typescript</w:t>
-      </w:r>
-    </w:p>
-    <w:p>
-      <w:pPr>
-        <w:widowControl w:val="0"/>
-        <w:numPr>
-          <w:ilvl w:val="0"/>
-          <w:numId w:val="1"/>
-        </w:numPr>
-        <w:spacing w:after="200" w:before="0" w:beforeAutospacing="0" w:line="240" w:lineRule="auto"/>
-        <w:ind w:left="720" w:hanging="360"/>
-        <w:rPr>
-          <w:rFonts w:ascii="Times New Roman" w:cs="Times New Roman" w:eastAsia="Times New Roman" w:hAnsi="Times New Roman"/>
-          <w:sz w:val="24"/>
-          <w:szCs w:val="24"/>
-        </w:rPr>
-      </w:pPr>
-      <w:r>
-        <w:rPr>
-          <w:rFonts w:ascii="Times New Roman" w:cs="Times New Roman" w:eastAsia="Times New Roman" w:hAnsi="Times New Roman"/>
-          <w:sz w:val="24"/>
-          <w:szCs w:val="24"/>
-          <w:rtl w:val="0"/>
-        </w:rPr>
-        <w:t xml:space="preserve">Worked with the manual QA team to design and plan the formatting of manual tests to work seamlessly across manual, automation, and regression testing</w:t>
-      </w:r>
-    </w:p>
-    <w:p>
-      <w:pPr>
-        <w:widowControl w:val="0"/>
-        <w:spacing w:before="16.58" w:line="240" w:lineRule="auto"/>
-        <w:ind w:left="7.02" w:right="1122.008" w:firstLine="7.279999999999999"/>
-        <w:rPr>
-          <w:rFonts w:ascii="Times New Roman" w:cs="Times New Roman" w:eastAsia="Times New Roman" w:hAnsi="Times New Roman"/>
-          <w:sz w:val="24"/>
-          <w:szCs w:val="24"/>
-        </w:rPr>
-      </w:pPr>
-      <w:r>
-        <w:rPr>
-          <w:rFonts w:ascii="Times New Roman" w:cs="Times New Roman" w:eastAsia="Times New Roman" w:hAnsi="Times New Roman"/>
-          <w:sz w:val="24"/>
-          <w:szCs w:val="24"/>
-          <w:rtl w:val="0"/>
-        </w:rPr>
-        <w:t xml:space="preserve">SKYGEN USA, WI: May 2016 - April 2019  </w:t>
-        <w:br w:type="textWrapping"/>
-        <w:t xml:space="preserve">Quality Assurance Developer  </w:t>
       </w:r>
     </w:p>
     <w:p>
@@ -502,20 +304,21 @@
           <w:numId w:val="2"/>
         </w:numPr>
         <w:spacing w:after="0" w:afterAutospacing="0" w:line="240" w:lineRule="auto"/>
-        <w:ind w:left="720" w:right="10.266" w:hanging="360"/>
-        <w:rPr>
-          <w:sz w:val="24"/>
-          <w:szCs w:val="24"/>
-        </w:rPr>
-      </w:pPr>
-      <w:r>
-        <w:rPr>
-          <w:rFonts w:ascii="Times New Roman" w:cs="Times New Roman" w:eastAsia="Times New Roman" w:hAnsi="Times New Roman"/>
-          <w:sz w:val="24"/>
-          <w:szCs w:val="24"/>
-          <w:rtl w:val="0"/>
-        </w:rPr>
-        <w:t xml:space="preserve">Developed and managed Selenium automation for Skygens B2B SaaS insurance modules using C#</w:t>
+        <w:ind w:left="720" w:hanging="360"/>
+        <w:rPr>
+          <w:rFonts w:ascii="Times New Roman" w:cs="Times New Roman" w:eastAsia="Times New Roman" w:hAnsi="Times New Roman"/>
+          <w:sz w:val="24"/>
+          <w:szCs w:val="24"/>
+        </w:rPr>
+      </w:pPr>
+      <w:r>
+        <w:rPr>
+          <w:rFonts w:ascii="Times New Roman" w:cs="Times New Roman" w:eastAsia="Times New Roman" w:hAnsi="Times New Roman"/>
+          <w:sz w:val="24"/>
+          <w:szCs w:val="24"/>
+          <w:rtl w:val="0"/>
+        </w:rPr>
+        <w:t xml:space="preserve">As QA Automation Lead for Milwaukee Tool's contractor productivity app, OneKey, I quickly identified and corrected the QA policies that were leading to poor performance.</w:t>
       </w:r>
     </w:p>
     <w:p>
@@ -540,7 +343,7 @@
           <w:szCs w:val="24"/>
           <w:rtl w:val="0"/>
         </w:rPr>
-        <w:t xml:space="preserve">Created and managed internal programs to improve efficiency and productivity for myself and coworkers</w:t>
+        <w:t xml:space="preserve">Led a diverse team of both domestic and offshore team members across web and mobile platforms, managing time zone restrictions, language barriers, and varying skill and knowledge levels to ensure each team member could reach their full potential regardless of their background</w:t>
       </w:r>
     </w:p>
     <w:p>
@@ -565,7 +368,7 @@
           <w:szCs w:val="24"/>
           <w:rtl w:val="0"/>
         </w:rPr>
-        <w:t xml:space="preserve">Trained new automation hires to quickly get up to speed on automating test cases, decreasing onboarding time</w:t>
+        <w:t xml:space="preserve">Transformed an underperforming team of two automation engineers into a team of 15 top-performing engineers through focused mentorship and training</w:t>
       </w:r>
     </w:p>
     <w:p>
@@ -575,7 +378,7 @@
           <w:ilvl w:val="0"/>
           <w:numId w:val="2"/>
         </w:numPr>
-        <w:spacing w:after="200" w:before="0" w:beforeAutospacing="0" w:line="240" w:lineRule="auto"/>
+        <w:spacing w:after="0" w:afterAutospacing="0" w:before="0" w:beforeAutospacing="0" w:line="240" w:lineRule="auto"/>
         <w:ind w:left="720" w:hanging="360"/>
         <w:rPr>
           <w:rFonts w:ascii="Times New Roman" w:cs="Times New Roman" w:eastAsia="Times New Roman" w:hAnsi="Times New Roman"/>
@@ -590,49 +393,122 @@
           <w:szCs w:val="24"/>
           <w:rtl w:val="0"/>
         </w:rPr>
-        <w:t xml:space="preserve">Trained several manual testers how to automate their own test cases, expanding the skills and efficiency of the QA team as a whole</w:t>
-      </w:r>
-    </w:p>
-    <w:p>
-      <w:pPr>
-        <w:widowControl w:val="0"/>
+        <w:t xml:space="preserve">Designed, coordinated, and implemented the current QA Automation processes, streamlining the team's workflow and exceeding our 2-week regression KPI by dropping our regression time from 4 weeks to under 3 days </w:t>
+      </w:r>
+    </w:p>
+    <w:p>
+      <w:pPr>
+        <w:widowControl w:val="0"/>
+        <w:numPr>
+          <w:ilvl w:val="0"/>
+          <w:numId w:val="2"/>
+        </w:numPr>
+        <w:spacing w:after="0" w:afterAutospacing="0" w:before="0" w:beforeAutospacing="0" w:line="240" w:lineRule="auto"/>
+        <w:ind w:left="720" w:hanging="360"/>
+        <w:rPr>
+          <w:rFonts w:ascii="Times New Roman" w:cs="Times New Roman" w:eastAsia="Times New Roman" w:hAnsi="Times New Roman"/>
+          <w:sz w:val="24"/>
+          <w:szCs w:val="24"/>
+        </w:rPr>
+      </w:pPr>
+      <w:r>
+        <w:rPr>
+          <w:rFonts w:ascii="Times New Roman" w:cs="Times New Roman" w:eastAsia="Times New Roman" w:hAnsi="Times New Roman"/>
+          <w:sz w:val="24"/>
+          <w:szCs w:val="24"/>
+          <w:rtl w:val="0"/>
+        </w:rPr>
+        <w:t xml:space="preserve">Successfully oversaw the conversion of 3 years worth of Protractor tests to Cypress in under a year, written in Typescript</w:t>
+      </w:r>
+    </w:p>
+    <w:p>
+      <w:pPr>
+        <w:widowControl w:val="0"/>
+        <w:numPr>
+          <w:ilvl w:val="0"/>
+          <w:numId w:val="2"/>
+        </w:numPr>
+        <w:spacing w:after="0" w:afterAutospacing="0" w:before="0" w:beforeAutospacing="0" w:line="240" w:lineRule="auto"/>
+        <w:ind w:left="720" w:hanging="360"/>
+        <w:rPr>
+          <w:rFonts w:ascii="Times New Roman" w:cs="Times New Roman" w:eastAsia="Times New Roman" w:hAnsi="Times New Roman"/>
+          <w:sz w:val="24"/>
+          <w:szCs w:val="24"/>
+        </w:rPr>
+      </w:pPr>
+      <w:r>
+        <w:rPr>
+          <w:rFonts w:ascii="Times New Roman" w:cs="Times New Roman" w:eastAsia="Times New Roman" w:hAnsi="Times New Roman"/>
+          <w:sz w:val="24"/>
+          <w:szCs w:val="24"/>
+          <w:rtl w:val="0"/>
+        </w:rPr>
+        <w:t xml:space="preserve">Worked with the manual QA team to design and plan the formatting of manual tests to work seamlessly across manual, automation, and regression testing</w:t>
+      </w:r>
+    </w:p>
+    <w:p>
+      <w:pPr>
+        <w:widowControl w:val="0"/>
+        <w:numPr>
+          <w:ilvl w:val="0"/>
+          <w:numId w:val="2"/>
+        </w:numPr>
         <w:spacing w:line="240" w:lineRule="auto"/>
-        <w:ind w:right="878.7439999999999"/>
-        <w:rPr>
-          <w:rFonts w:ascii="Times New Roman" w:cs="Times New Roman" w:eastAsia="Times New Roman" w:hAnsi="Times New Roman"/>
-          <w:sz w:val="24"/>
-          <w:szCs w:val="24"/>
-        </w:rPr>
-      </w:pPr>
-      <w:r>
-        <w:rPr>
-          <w:rFonts w:ascii="Times New Roman" w:cs="Times New Roman" w:eastAsia="Times New Roman" w:hAnsi="Times New Roman"/>
-          <w:sz w:val="24"/>
-          <w:szCs w:val="24"/>
-          <w:rtl w:val="0"/>
-        </w:rPr>
-        <w:t xml:space="preserve">Market Probe- Milwaukee, WI: December 2014 - May 2016  </w:t>
+        <w:ind w:left="720" w:hanging="360"/>
+        <w:rPr>
+          <w:rFonts w:ascii="Times New Roman" w:cs="Times New Roman" w:eastAsia="Times New Roman" w:hAnsi="Times New Roman"/>
+          <w:sz w:val="24"/>
+          <w:szCs w:val="24"/>
+        </w:rPr>
+      </w:pPr>
+      <w:r>
+        <w:rPr>
+          <w:rFonts w:ascii="Times New Roman" w:cs="Times New Roman" w:eastAsia="Times New Roman" w:hAnsi="Times New Roman"/>
+          <w:sz w:val="24"/>
+          <w:szCs w:val="24"/>
+          <w:rtl w:val="0"/>
+        </w:rPr>
+        <w:t xml:space="preserve">Regularly work through cross team requirements with other leads, managers, and OneKey members to ensure we have unified visions and processes for high efficiency </w:t>
+      </w:r>
+    </w:p>
+    <w:p>
+      <w:pPr>
+        <w:widowControl w:val="0"/>
+        <w:spacing w:line="240" w:lineRule="auto"/>
+        <w:ind w:left="720" w:firstLine="0"/>
+        <w:rPr>
+          <w:rFonts w:ascii="Times New Roman" w:cs="Times New Roman" w:eastAsia="Times New Roman" w:hAnsi="Times New Roman"/>
+          <w:sz w:val="24"/>
+          <w:szCs w:val="24"/>
+        </w:rPr>
+      </w:pPr>
+      <w:r>
+        <w:rPr>
+          <w:rtl w:val="0"/>
+        </w:rPr>
       </w:r>
     </w:p>
     <w:p>
       <w:pPr>
         <w:widowControl w:val="0"/>
         <w:spacing w:before="16.58" w:line="240" w:lineRule="auto"/>
-        <w:ind w:left="4.42" w:firstLine="0"/>
-        <w:rPr>
-          <w:rFonts w:ascii="Times New Roman" w:cs="Times New Roman" w:eastAsia="Times New Roman" w:hAnsi="Times New Roman"/>
-          <w:sz w:val="24"/>
-          <w:szCs w:val="24"/>
-        </w:rPr>
-      </w:pPr>
-      <w:r>
-        <w:rPr>
-          <w:rFonts w:ascii="Times New Roman" w:cs="Times New Roman" w:eastAsia="Times New Roman" w:hAnsi="Times New Roman"/>
-          <w:sz w:val="24"/>
-          <w:szCs w:val="24"/>
-          <w:rtl w:val="0"/>
-        </w:rPr>
-        <w:t xml:space="preserve">IT Junior Programmer  </w:t>
+        <w:ind w:left="7.02" w:right="1122.008" w:firstLine="7.279999999999999"/>
+        <w:rPr>
+          <w:rFonts w:ascii="Times New Roman" w:cs="Times New Roman" w:eastAsia="Times New Roman" w:hAnsi="Times New Roman"/>
+          <w:sz w:val="24"/>
+          <w:szCs w:val="24"/>
+        </w:rPr>
+      </w:pPr>
+      <w:r>
+        <w:rPr>
+          <w:rFonts w:ascii="Times New Roman" w:cs="Times New Roman" w:eastAsia="Times New Roman" w:hAnsi="Times New Roman"/>
+          <w:sz w:val="24"/>
+          <w:szCs w:val="24"/>
+          <w:rtl w:val="0"/>
+        </w:rPr>
+        <w:t xml:space="preserve">SKYGEN USA, WI: May 2016 - April 2019  </w:t>
+        <w:br w:type="textWrapping"/>
+        <w:t xml:space="preserve">Quality Assurance Developer  </w:t>
       </w:r>
     </w:p>
     <w:p>
@@ -642,21 +518,21 @@
           <w:ilvl w:val="0"/>
           <w:numId w:val="3"/>
         </w:numPr>
-        <w:spacing w:line="240" w:lineRule="auto"/>
-        <w:ind w:left="720" w:hanging="360"/>
-        <w:rPr>
-          <w:sz w:val="24"/>
-          <w:szCs w:val="24"/>
-        </w:rPr>
-      </w:pPr>
-      <w:r>
-        <w:rPr>
-          <w:rFonts w:ascii="Times New Roman" w:cs="Times New Roman" w:eastAsia="Times New Roman" w:hAnsi="Times New Roman"/>
-          <w:sz w:val="24"/>
-          <w:szCs w:val="24"/>
-          <w:rtl w:val="0"/>
-        </w:rPr>
-        <w:t xml:space="preserve">Created and debugged stored procedures  </w:t>
+        <w:spacing w:after="0" w:afterAutospacing="0" w:line="240" w:lineRule="auto"/>
+        <w:ind w:left="720" w:right="10.266" w:hanging="360"/>
+        <w:rPr>
+          <w:sz w:val="24"/>
+          <w:szCs w:val="24"/>
+        </w:rPr>
+      </w:pPr>
+      <w:r>
+        <w:rPr>
+          <w:rFonts w:ascii="Times New Roman" w:cs="Times New Roman" w:eastAsia="Times New Roman" w:hAnsi="Times New Roman"/>
+          <w:sz w:val="24"/>
+          <w:szCs w:val="24"/>
+          <w:rtl w:val="0"/>
+        </w:rPr>
+        <w:t xml:space="preserve">Developed and managed Selenium automation for Skygens B2B SaaS insurance modules using C#</w:t>
       </w:r>
     </w:p>
     <w:p>
@@ -666,21 +542,22 @@
           <w:ilvl w:val="0"/>
           <w:numId w:val="3"/>
         </w:numPr>
-        <w:spacing w:line="240" w:lineRule="auto"/>
+        <w:spacing w:after="0" w:afterAutospacing="0" w:before="0" w:beforeAutospacing="0" w:line="240" w:lineRule="auto"/>
         <w:ind w:left="720" w:hanging="360"/>
         <w:rPr>
-          <w:sz w:val="24"/>
-          <w:szCs w:val="24"/>
-        </w:rPr>
-      </w:pPr>
-      <w:r>
-        <w:rPr>
-          <w:rFonts w:ascii="Times New Roman" w:cs="Times New Roman" w:eastAsia="Times New Roman" w:hAnsi="Times New Roman"/>
-          <w:sz w:val="24"/>
-          <w:szCs w:val="24"/>
-          <w:rtl w:val="0"/>
-        </w:rPr>
-        <w:t xml:space="preserve">Managed database changes for client needs  </w:t>
+          <w:rFonts w:ascii="Times New Roman" w:cs="Times New Roman" w:eastAsia="Times New Roman" w:hAnsi="Times New Roman"/>
+          <w:sz w:val="24"/>
+          <w:szCs w:val="24"/>
+        </w:rPr>
+      </w:pPr>
+      <w:r>
+        <w:rPr>
+          <w:rFonts w:ascii="Times New Roman" w:cs="Times New Roman" w:eastAsia="Times New Roman" w:hAnsi="Times New Roman"/>
+          <w:sz w:val="24"/>
+          <w:szCs w:val="24"/>
+          <w:rtl w:val="0"/>
+        </w:rPr>
+        <w:t xml:space="preserve">Created and managed internal programs to improve efficiency and productivity for myself and coworkers</w:t>
       </w:r>
     </w:p>
     <w:p>
@@ -690,42 +567,68 @@
           <w:ilvl w:val="0"/>
           <w:numId w:val="3"/>
         </w:numPr>
+        <w:spacing w:after="0" w:afterAutospacing="0" w:before="0" w:beforeAutospacing="0" w:line="240" w:lineRule="auto"/>
+        <w:ind w:left="720" w:hanging="360"/>
+        <w:rPr>
+          <w:rFonts w:ascii="Times New Roman" w:cs="Times New Roman" w:eastAsia="Times New Roman" w:hAnsi="Times New Roman"/>
+          <w:sz w:val="24"/>
+          <w:szCs w:val="24"/>
+        </w:rPr>
+      </w:pPr>
+      <w:r>
+        <w:rPr>
+          <w:rFonts w:ascii="Times New Roman" w:cs="Times New Roman" w:eastAsia="Times New Roman" w:hAnsi="Times New Roman"/>
+          <w:sz w:val="24"/>
+          <w:szCs w:val="24"/>
+          <w:rtl w:val="0"/>
+        </w:rPr>
+        <w:t xml:space="preserve">Trained new automation hires to quickly get up to speed on automating test cases, decreasing onboarding time</w:t>
+      </w:r>
+    </w:p>
+    <w:p>
+      <w:pPr>
+        <w:widowControl w:val="0"/>
+        <w:numPr>
+          <w:ilvl w:val="0"/>
+          <w:numId w:val="3"/>
+        </w:numPr>
+        <w:spacing w:after="200" w:before="0" w:beforeAutospacing="0" w:line="240" w:lineRule="auto"/>
+        <w:ind w:left="720" w:hanging="360"/>
+        <w:rPr>
+          <w:rFonts w:ascii="Times New Roman" w:cs="Times New Roman" w:eastAsia="Times New Roman" w:hAnsi="Times New Roman"/>
+          <w:sz w:val="24"/>
+          <w:szCs w:val="24"/>
+        </w:rPr>
+      </w:pPr>
+      <w:r>
+        <w:rPr>
+          <w:rFonts w:ascii="Times New Roman" w:cs="Times New Roman" w:eastAsia="Times New Roman" w:hAnsi="Times New Roman"/>
+          <w:sz w:val="24"/>
+          <w:szCs w:val="24"/>
+          <w:rtl w:val="0"/>
+        </w:rPr>
+        <w:t xml:space="preserve">Trained several manual testers how to automate their own test cases, expanding the skills and efficiency of the QA team as a whole</w:t>
+      </w:r>
+    </w:p>
+    <w:p>
+      <w:pPr>
+        <w:widowControl w:val="0"/>
         <w:spacing w:line="240" w:lineRule="auto"/>
-        <w:ind w:left="720" w:hanging="360"/>
-        <w:rPr>
-          <w:sz w:val="24"/>
-          <w:szCs w:val="24"/>
-        </w:rPr>
-      </w:pPr>
-      <w:r>
-        <w:rPr>
-          <w:rFonts w:ascii="Times New Roman" w:cs="Times New Roman" w:eastAsia="Times New Roman" w:hAnsi="Times New Roman"/>
-          <w:sz w:val="24"/>
-          <w:szCs w:val="24"/>
-          <w:rtl w:val="0"/>
-        </w:rPr>
-        <w:t xml:space="preserve">Debugged and made changes to client facing website </w:t>
-      </w:r>
-    </w:p>
-    <w:p>
-      <w:pPr>
-        <w:widowControl w:val="0"/>
-        <w:spacing w:before="333.24" w:line="240" w:lineRule="auto"/>
-        <w:ind w:left="2.3400000000000003" w:firstLine="0"/>
-        <w:rPr>
-          <w:rFonts w:ascii="Times New Roman" w:cs="Times New Roman" w:eastAsia="Times New Roman" w:hAnsi="Times New Roman"/>
-          <w:sz w:val="24"/>
-          <w:szCs w:val="24"/>
-        </w:rPr>
-      </w:pPr>
-      <w:r>
-        <w:rPr>
-          <w:rFonts w:ascii="Times New Roman" w:cs="Times New Roman" w:eastAsia="Times New Roman" w:hAnsi="Times New Roman"/>
-          <w:sz w:val="24"/>
-          <w:szCs w:val="24"/>
-          <w:rtl w:val="0"/>
-        </w:rPr>
-        <w:t xml:space="preserve">Milliman Inc- Milwaukee, WI: September 2014 - May 2015  </w:t>
+        <w:ind w:right="878.7439999999999"/>
+        <w:rPr>
+          <w:rFonts w:ascii="Times New Roman" w:cs="Times New Roman" w:eastAsia="Times New Roman" w:hAnsi="Times New Roman"/>
+          <w:sz w:val="24"/>
+          <w:szCs w:val="24"/>
+        </w:rPr>
+      </w:pPr>
+      <w:r>
+        <w:rPr>
+          <w:rFonts w:ascii="Times New Roman" w:cs="Times New Roman" w:eastAsia="Times New Roman" w:hAnsi="Times New Roman"/>
+          <w:sz w:val="24"/>
+          <w:szCs w:val="24"/>
+          <w:rtl w:val="0"/>
+        </w:rPr>
+        <w:t xml:space="preserve">Market Probe- Milwaukee, WI: December 2014 - May 2016  </w:t>
       </w:r>
     </w:p>
     <w:p>
@@ -746,7 +649,7 @@
           <w:szCs w:val="24"/>
           <w:rtl w:val="0"/>
         </w:rPr>
-        <w:t xml:space="preserve">IT Support Technician Intern  </w:t>
+        <w:t xml:space="preserve">IT Junior Programmer  </w:t>
       </w:r>
     </w:p>
     <w:p>
@@ -755,6 +658,120 @@
         <w:numPr>
           <w:ilvl w:val="0"/>
           <w:numId w:val="4"/>
+        </w:numPr>
+        <w:spacing w:line="240" w:lineRule="auto"/>
+        <w:ind w:left="720" w:hanging="360"/>
+        <w:rPr>
+          <w:sz w:val="24"/>
+          <w:szCs w:val="24"/>
+        </w:rPr>
+      </w:pPr>
+      <w:r>
+        <w:rPr>
+          <w:rFonts w:ascii="Times New Roman" w:cs="Times New Roman" w:eastAsia="Times New Roman" w:hAnsi="Times New Roman"/>
+          <w:sz w:val="24"/>
+          <w:szCs w:val="24"/>
+          <w:rtl w:val="0"/>
+        </w:rPr>
+        <w:t xml:space="preserve">Created and debugged stored procedures  </w:t>
+      </w:r>
+    </w:p>
+    <w:p>
+      <w:pPr>
+        <w:widowControl w:val="0"/>
+        <w:numPr>
+          <w:ilvl w:val="0"/>
+          <w:numId w:val="4"/>
+        </w:numPr>
+        <w:spacing w:line="240" w:lineRule="auto"/>
+        <w:ind w:left="720" w:hanging="360"/>
+        <w:rPr>
+          <w:sz w:val="24"/>
+          <w:szCs w:val="24"/>
+        </w:rPr>
+      </w:pPr>
+      <w:r>
+        <w:rPr>
+          <w:rFonts w:ascii="Times New Roman" w:cs="Times New Roman" w:eastAsia="Times New Roman" w:hAnsi="Times New Roman"/>
+          <w:sz w:val="24"/>
+          <w:szCs w:val="24"/>
+          <w:rtl w:val="0"/>
+        </w:rPr>
+        <w:t xml:space="preserve">Managed database changes for client needs  </w:t>
+      </w:r>
+    </w:p>
+    <w:p>
+      <w:pPr>
+        <w:widowControl w:val="0"/>
+        <w:numPr>
+          <w:ilvl w:val="0"/>
+          <w:numId w:val="4"/>
+        </w:numPr>
+        <w:spacing w:line="240" w:lineRule="auto"/>
+        <w:ind w:left="720" w:hanging="360"/>
+        <w:rPr>
+          <w:sz w:val="24"/>
+          <w:szCs w:val="24"/>
+        </w:rPr>
+      </w:pPr>
+      <w:r>
+        <w:rPr>
+          <w:rFonts w:ascii="Times New Roman" w:cs="Times New Roman" w:eastAsia="Times New Roman" w:hAnsi="Times New Roman"/>
+          <w:sz w:val="24"/>
+          <w:szCs w:val="24"/>
+          <w:rtl w:val="0"/>
+        </w:rPr>
+        <w:t xml:space="preserve">Debugged and made changes to client facing website </w:t>
+      </w:r>
+    </w:p>
+    <w:p>
+      <w:pPr>
+        <w:widowControl w:val="0"/>
+        <w:spacing w:before="333.24" w:line="240" w:lineRule="auto"/>
+        <w:ind w:left="2.3400000000000003" w:firstLine="0"/>
+        <w:rPr>
+          <w:rFonts w:ascii="Times New Roman" w:cs="Times New Roman" w:eastAsia="Times New Roman" w:hAnsi="Times New Roman"/>
+          <w:sz w:val="24"/>
+          <w:szCs w:val="24"/>
+        </w:rPr>
+      </w:pPr>
+      <w:r>
+        <w:rPr>
+          <w:rFonts w:ascii="Times New Roman" w:cs="Times New Roman" w:eastAsia="Times New Roman" w:hAnsi="Times New Roman"/>
+          <w:sz w:val="24"/>
+          <w:szCs w:val="24"/>
+          <w:rtl w:val="0"/>
+        </w:rPr>
+        <w:t xml:space="preserve">Milliman Inc- Milwaukee, WI: September 2014 - May 2015  </w:t>
+      </w:r>
+    </w:p>
+    <w:p>
+      <w:pPr>
+        <w:widowControl w:val="0"/>
+        <w:spacing w:before="16.58" w:line="240" w:lineRule="auto"/>
+        <w:ind w:left="4.42" w:firstLine="0"/>
+        <w:rPr>
+          <w:rFonts w:ascii="Times New Roman" w:cs="Times New Roman" w:eastAsia="Times New Roman" w:hAnsi="Times New Roman"/>
+          <w:sz w:val="24"/>
+          <w:szCs w:val="24"/>
+        </w:rPr>
+      </w:pPr>
+      <w:r>
+        <w:rPr>
+          <w:rFonts w:ascii="Times New Roman" w:cs="Times New Roman" w:eastAsia="Times New Roman" w:hAnsi="Times New Roman"/>
+          <w:sz w:val="24"/>
+          <w:szCs w:val="24"/>
+          <w:rtl w:val="0"/>
+        </w:rPr>
+        <w:t xml:space="preserve">IT Support Technician Intern  </w:t>
+      </w:r>
+    </w:p>
+    <w:p>
+      <w:pPr>
+        <w:widowControl w:val="0"/>
+        <w:numPr>
+          <w:ilvl w:val="0"/>
+          <w:numId w:val="1"/>
         </w:numPr>
         <w:spacing w:line="240" w:lineRule="auto"/>
         <w:ind w:left="720" w:hanging="360"/>

</xml_diff>